<commit_message>
docs(region): added eu-central-1 as a possible region for deployment
</commit_message>
<xml_diff>
--- a/documentation/IMC - Master User Guide.docx
+++ b/documentation/IMC - Master User Guide.docx
@@ -1516,35 +1516,7 @@
         <w:rPr>
           <w:rFonts w:asciiTheme="minorHAnsi" w:hAnsiTheme="minorHAnsi" w:cstheme="minorHAnsi"/>
         </w:rPr>
-        <w:t xml:space="preserve"> to the equivalent asset hierarchy within AWS IoT </w:t>
-      </w:r>
-      <w:proofErr w:type="spellStart"/>
-      <w:r>
-        <w:rPr>
-          <w:rFonts w:asciiTheme="minorHAnsi" w:hAnsiTheme="minorHAnsi" w:cstheme="minorHAnsi"/>
-        </w:rPr>
-        <w:t>SiteWise</w:t>
-      </w:r>
-      <w:proofErr w:type="spellEnd"/>
-      <w:r>
-        <w:rPr>
-          <w:rFonts w:asciiTheme="minorHAnsi" w:hAnsiTheme="minorHAnsi" w:cstheme="minorHAnsi"/>
-        </w:rPr>
-        <w:t xml:space="preserve">. This capability is enabled by the Asset Model Converter (AMC), a component of the IMC architecture. With asset hierarchies defined within IoT </w:t>
-      </w:r>
-      <w:proofErr w:type="spellStart"/>
-      <w:r>
-        <w:rPr>
-          <w:rFonts w:asciiTheme="minorHAnsi" w:hAnsiTheme="minorHAnsi" w:cstheme="minorHAnsi"/>
-        </w:rPr>
-        <w:t>SiteWise</w:t>
-      </w:r>
-      <w:proofErr w:type="spellEnd"/>
-      <w:r>
-        <w:rPr>
-          <w:rFonts w:asciiTheme="minorHAnsi" w:hAnsiTheme="minorHAnsi" w:cstheme="minorHAnsi"/>
-        </w:rPr>
-        <w:t xml:space="preserve">, customer data can be ingested continuously to the AWS cloud and all the pertinent metadata is readily accessible for applications that will use that data to deliver business value, such as asset condition monitoring dashboards. </w:t>
+        <w:t xml:space="preserve"> to the equivalent asset hierarchy within AWS IoT SiteWise. This capability is enabled by the Asset Model Converter (AMC), a component of the IMC architecture. With asset hierarchies defined within IoT SiteWise, customer data can be ingested continuously to the AWS cloud and all the pertinent metadata is readily accessible for applications that will use that data to deliver business value, such as asset condition monitoring dashboards. </w:t>
       </w:r>
     </w:p>
     <w:p>
@@ -1585,39 +1557,7 @@
           <w:rFonts w:asciiTheme="minorHAnsi" w:hAnsiTheme="minorHAnsi" w:cstheme="minorHAnsi"/>
           <w:color w:val="000000" w:themeColor="text1"/>
         </w:rPr>
-        <w:t xml:space="preserve"> is via the IoT </w:t>
-      </w:r>
-      <w:proofErr w:type="spellStart"/>
-      <w:r>
-        <w:rPr>
-          <w:rFonts w:asciiTheme="minorHAnsi" w:hAnsiTheme="minorHAnsi" w:cstheme="minorHAnsi"/>
-          <w:color w:val="000000" w:themeColor="text1"/>
-        </w:rPr>
-        <w:t>SiteWise</w:t>
-      </w:r>
-      <w:proofErr w:type="spellEnd"/>
-      <w:r>
-        <w:rPr>
-          <w:rFonts w:asciiTheme="minorHAnsi" w:hAnsiTheme="minorHAnsi" w:cstheme="minorHAnsi"/>
-          <w:color w:val="000000" w:themeColor="text1"/>
-        </w:rPr>
-        <w:t xml:space="preserve"> Connector running in an AWS IoT Greengrass core (via OPC-UA) to IoT </w:t>
-      </w:r>
-      <w:proofErr w:type="spellStart"/>
-      <w:r>
-        <w:rPr>
-          <w:rFonts w:asciiTheme="minorHAnsi" w:hAnsiTheme="minorHAnsi" w:cstheme="minorHAnsi"/>
-          <w:color w:val="000000" w:themeColor="text1"/>
-        </w:rPr>
-        <w:t>SiteWise</w:t>
-      </w:r>
-      <w:proofErr w:type="spellEnd"/>
-      <w:r>
-        <w:rPr>
-          <w:rFonts w:asciiTheme="minorHAnsi" w:hAnsiTheme="minorHAnsi" w:cstheme="minorHAnsi"/>
-          <w:color w:val="000000" w:themeColor="text1"/>
-        </w:rPr>
-        <w:t xml:space="preserve"> in the cloud. The </w:t>
+        <w:t xml:space="preserve"> is via the IoT SiteWise Connector running in an AWS IoT Greengrass core (via OPC-UA) to IoT SiteWise in the cloud. The </w:t>
       </w:r>
       <w:r>
         <w:rPr>
@@ -1832,7 +1772,25 @@
           <w:sz w:val="24"/>
           <w:szCs w:val="24"/>
         </w:rPr>
-        <w:t>. The CloudFormation templates will provision the  cloud resources and generate the scripts required to bootstrap physical edge devices. All documentation required to deploy this framework will be included with the CloudFormation templates.</w:t>
+        <w:t xml:space="preserve">. The CloudFormation templates will provision </w:t>
+      </w:r>
+      <w:proofErr w:type="gramStart"/>
+      <w:r>
+        <w:rPr>
+          <w:rFonts w:asciiTheme="minorHAnsi" w:hAnsiTheme="minorHAnsi" w:cstheme="minorHAnsi"/>
+          <w:sz w:val="24"/>
+          <w:szCs w:val="24"/>
+        </w:rPr>
+        <w:t>the  cloud</w:t>
+      </w:r>
+      <w:proofErr w:type="gramEnd"/>
+      <w:r>
+        <w:rPr>
+          <w:rFonts w:asciiTheme="minorHAnsi" w:hAnsiTheme="minorHAnsi" w:cstheme="minorHAnsi"/>
+          <w:sz w:val="24"/>
+          <w:szCs w:val="24"/>
+        </w:rPr>
+        <w:t xml:space="preserve"> resources and generate the scripts required to bootstrap physical edge devices. All documentation required to deploy this framework will be included with the CloudFormation templates.</w:t>
       </w:r>
     </w:p>
     <w:p>
@@ -1942,21 +1900,7 @@
         <w:rPr>
           <w:rFonts w:asciiTheme="minorHAnsi" w:hAnsiTheme="minorHAnsi" w:cstheme="minorHAnsi"/>
         </w:rPr>
-        <w:t xml:space="preserve">The Industrial Machine Connectivity (IMC) kit enables connecting industrial assets into AWS cloud services along with visualizing data using AWS IoT </w:t>
-      </w:r>
-      <w:proofErr w:type="spellStart"/>
-      <w:r>
-        <w:rPr>
-          <w:rFonts w:asciiTheme="minorHAnsi" w:hAnsiTheme="minorHAnsi" w:cstheme="minorHAnsi"/>
-        </w:rPr>
-        <w:t>SiteWise</w:t>
-      </w:r>
-      <w:proofErr w:type="spellEnd"/>
-      <w:r>
-        <w:rPr>
-          <w:rFonts w:asciiTheme="minorHAnsi" w:hAnsiTheme="minorHAnsi" w:cstheme="minorHAnsi"/>
-        </w:rPr>
-        <w:t xml:space="preserve"> Monitor</w:t>
+        <w:t>The Industrial Machine Connectivity (IMC) kit enables connecting industrial assets into AWS cloud services along with visualizing data using AWS IoT SiteWise Monitor</w:t>
       </w:r>
       <w:r>
         <w:rPr>
@@ -2150,16 +2094,8 @@
         <w:rPr>
           <w:rFonts w:asciiTheme="minorHAnsi" w:hAnsiTheme="minorHAnsi" w:cstheme="minorHAnsi"/>
         </w:rPr>
-        <w:t xml:space="preserve">conventions into AWS IoT </w:t>
-      </w:r>
-      <w:proofErr w:type="spellStart"/>
-      <w:r>
-        <w:rPr>
-          <w:rFonts w:asciiTheme="minorHAnsi" w:hAnsiTheme="minorHAnsi" w:cstheme="minorHAnsi"/>
-        </w:rPr>
-        <w:t>SiteWise</w:t>
-      </w:r>
-      <w:proofErr w:type="spellEnd"/>
+        <w:t>conventions into AWS IoT SiteWise</w:t>
+      </w:r>
       <w:r>
         <w:rPr>
           <w:rFonts w:asciiTheme="minorHAnsi" w:hAnsiTheme="minorHAnsi" w:cstheme="minorHAnsi"/>
@@ -2278,21 +2214,7 @@
         <w:rPr>
           <w:rFonts w:asciiTheme="minorHAnsi" w:hAnsiTheme="minorHAnsi" w:cstheme="minorHAnsi"/>
         </w:rPr>
-        <w:t>PTC (</w:t>
-      </w:r>
-      <w:proofErr w:type="spellStart"/>
-      <w:r>
-        <w:rPr>
-          <w:rFonts w:asciiTheme="minorHAnsi" w:hAnsiTheme="minorHAnsi" w:cstheme="minorHAnsi"/>
-        </w:rPr>
-        <w:t>KepServer</w:t>
-      </w:r>
-      <w:proofErr w:type="spellEnd"/>
-      <w:r>
-        <w:rPr>
-          <w:rFonts w:asciiTheme="minorHAnsi" w:hAnsiTheme="minorHAnsi" w:cstheme="minorHAnsi"/>
-        </w:rPr>
-        <w:t>)</w:t>
+        <w:t>PTC (KepServer)</w:t>
       </w:r>
     </w:p>
     <w:p>
@@ -2306,101 +2228,65 @@
           <w:rFonts w:asciiTheme="minorHAnsi" w:hAnsiTheme="minorHAnsi" w:cstheme="minorHAnsi"/>
         </w:rPr>
       </w:pPr>
+      <w:r>
+        <w:rPr>
+          <w:rFonts w:asciiTheme="minorHAnsi" w:hAnsiTheme="minorHAnsi" w:cstheme="minorHAnsi"/>
+        </w:rPr>
+        <w:t xml:space="preserve">KepServer Project File Export driver </w:t>
+      </w:r>
+    </w:p>
+    <w:p>
+      <w:pPr>
+        <w:rPr>
+          <w:rFonts w:asciiTheme="minorHAnsi" w:hAnsiTheme="minorHAnsi" w:cstheme="minorHAnsi"/>
+        </w:rPr>
+      </w:pPr>
+    </w:p>
+    <w:p>
+      <w:pPr>
+        <w:rPr>
+          <w:rFonts w:asciiTheme="minorHAnsi" w:hAnsiTheme="minorHAnsi" w:cstheme="minorHAnsi"/>
+        </w:rPr>
+      </w:pPr>
+      <w:r>
+        <w:rPr>
+          <w:rFonts w:asciiTheme="minorHAnsi" w:hAnsiTheme="minorHAnsi" w:cstheme="minorHAnsi"/>
+        </w:rPr>
+        <w:t>Based on the driver selected, t</w:t>
+      </w:r>
+      <w:r>
+        <w:rPr>
+          <w:rFonts w:asciiTheme="minorHAnsi" w:hAnsiTheme="minorHAnsi" w:cstheme="minorHAnsi"/>
+        </w:rPr>
+        <w:t xml:space="preserve">he AMC will ingest the edge software’s (i.e. Ignition or </w:t>
+      </w:r>
       <w:proofErr w:type="spellStart"/>
       <w:r>
         <w:rPr>
           <w:rFonts w:asciiTheme="minorHAnsi" w:hAnsiTheme="minorHAnsi" w:cstheme="minorHAnsi"/>
         </w:rPr>
-        <w:t>KepServer</w:t>
+        <w:t>KEPServerEX</w:t>
       </w:r>
       <w:proofErr w:type="spellEnd"/>
       <w:r>
         <w:rPr>
           <w:rFonts w:asciiTheme="minorHAnsi" w:hAnsiTheme="minorHAnsi" w:cstheme="minorHAnsi"/>
         </w:rPr>
-        <w:t xml:space="preserve"> Project File Export driver </w:t>
-      </w:r>
-    </w:p>
-    <w:p>
-      <w:pPr>
-        <w:rPr>
-          <w:rFonts w:asciiTheme="minorHAnsi" w:hAnsiTheme="minorHAnsi" w:cstheme="minorHAnsi"/>
-        </w:rPr>
-      </w:pPr>
-    </w:p>
-    <w:p>
-      <w:pPr>
-        <w:rPr>
-          <w:rFonts w:asciiTheme="minorHAnsi" w:hAnsiTheme="minorHAnsi" w:cstheme="minorHAnsi"/>
-        </w:rPr>
-      </w:pPr>
-      <w:r>
-        <w:rPr>
-          <w:rFonts w:asciiTheme="minorHAnsi" w:hAnsiTheme="minorHAnsi" w:cstheme="minorHAnsi"/>
-        </w:rPr>
-        <w:t>Based on the driver selected, t</w:t>
-      </w:r>
-      <w:r>
-        <w:rPr>
-          <w:rFonts w:asciiTheme="minorHAnsi" w:hAnsiTheme="minorHAnsi" w:cstheme="minorHAnsi"/>
-        </w:rPr>
-        <w:t xml:space="preserve">he AMC will ingest the edge software’s (i.e. Ignition or </w:t>
+        <w:t xml:space="preserve">) native asset model definition(s) and automatically provision the matching asset hierarchy within AWS IoT SiteWise. This automatic mapping enables application builders, whether they be customer’s own developers, SIs, GSIs or AWS </w:t>
       </w:r>
       <w:proofErr w:type="spellStart"/>
       <w:r>
         <w:rPr>
           <w:rFonts w:asciiTheme="minorHAnsi" w:hAnsiTheme="minorHAnsi" w:cstheme="minorHAnsi"/>
         </w:rPr>
-        <w:t>KEPServerEX</w:t>
+        <w:t>ProServe</w:t>
       </w:r>
       <w:proofErr w:type="spellEnd"/>
       <w:r>
         <w:rPr>
           <w:rFonts w:asciiTheme="minorHAnsi" w:hAnsiTheme="minorHAnsi" w:cstheme="minorHAnsi"/>
         </w:rPr>
-        <w:t xml:space="preserve">) native asset model definition(s) and automatically provision the matching asset hierarchy within AWS IoT </w:t>
-      </w:r>
-      <w:proofErr w:type="spellStart"/>
-      <w:r>
-        <w:rPr>
-          <w:rFonts w:asciiTheme="minorHAnsi" w:hAnsiTheme="minorHAnsi" w:cstheme="minorHAnsi"/>
-        </w:rPr>
-        <w:t>SiteWise</w:t>
-      </w:r>
-      <w:proofErr w:type="spellEnd"/>
-      <w:r>
-        <w:rPr>
-          <w:rFonts w:asciiTheme="minorHAnsi" w:hAnsiTheme="minorHAnsi" w:cstheme="minorHAnsi"/>
-        </w:rPr>
-        <w:t xml:space="preserve">. This automatic mapping enables application builders, whether they be customer’s own developers, SIs, GSIs or AWS </w:t>
-      </w:r>
-      <w:proofErr w:type="spellStart"/>
-      <w:r>
-        <w:rPr>
-          <w:rFonts w:asciiTheme="minorHAnsi" w:hAnsiTheme="minorHAnsi" w:cstheme="minorHAnsi"/>
-        </w:rPr>
-        <w:t>ProServe</w:t>
-      </w:r>
-      <w:proofErr w:type="spellEnd"/>
-      <w:r>
-        <w:rPr>
-          <w:rFonts w:asciiTheme="minorHAnsi" w:hAnsiTheme="minorHAnsi" w:cstheme="minorHAnsi"/>
-        </w:rPr>
-        <w:t xml:space="preserve"> team, to have immediate access to the customer’s asset hierarchy within a managed service in the AWS Cloud (AWS IoT </w:t>
-      </w:r>
-      <w:proofErr w:type="spellStart"/>
-      <w:r>
-        <w:rPr>
-          <w:rFonts w:asciiTheme="minorHAnsi" w:hAnsiTheme="minorHAnsi" w:cstheme="minorHAnsi"/>
-        </w:rPr>
-        <w:t>SiteWise</w:t>
-      </w:r>
-      <w:proofErr w:type="spellEnd"/>
-      <w:r>
-        <w:rPr>
-          <w:rFonts w:asciiTheme="minorHAnsi" w:hAnsiTheme="minorHAnsi" w:cstheme="minorHAnsi"/>
-        </w:rPr>
-        <w:t>).</w:t>
+        <w:t xml:space="preserve"> team, to have immediate access to the customer’s asset hierarchy within a managed service in the AWS Cloud (AWS IoT SiteWise).</w:t>
       </w:r>
     </w:p>
     <w:p>
@@ -3106,116 +2992,102 @@
           <w:b/>
           <w:bCs/>
         </w:rPr>
-        <w:t xml:space="preserve">OPCUA Server -&gt; AWS IoT </w:t>
-      </w:r>
-      <w:proofErr w:type="spellStart"/>
+        <w:t>OPCUA Server -&gt; AWS IoT SiteWise</w:t>
+      </w:r>
       <w:r>
         <w:rPr>
           <w:rFonts w:asciiTheme="minorHAnsi" w:hAnsiTheme="minorHAnsi" w:cstheme="minorHAnsi"/>
           <w:b/>
           <w:bCs/>
         </w:rPr>
+        <w:t>:</w:t>
+      </w:r>
+    </w:p>
+    <w:p>
+      <w:pPr>
+        <w:rPr>
+          <w:rFonts w:asciiTheme="minorHAnsi" w:hAnsiTheme="minorHAnsi" w:cstheme="minorHAnsi"/>
+        </w:rPr>
+      </w:pPr>
+    </w:p>
+    <w:p>
+      <w:pPr>
+        <w:rPr>
+          <w:rFonts w:asciiTheme="minorHAnsi" w:hAnsiTheme="minorHAnsi" w:cstheme="minorHAnsi"/>
+        </w:rPr>
+      </w:pPr>
+      <w:r>
+        <w:rPr>
+          <w:rFonts w:asciiTheme="minorHAnsi" w:hAnsiTheme="minorHAnsi" w:cstheme="minorHAnsi"/>
+        </w:rPr>
+        <w:t xml:space="preserve">In this </w:t>
+      </w:r>
+      <w:r>
+        <w:rPr>
+          <w:rFonts w:asciiTheme="minorHAnsi" w:hAnsiTheme="minorHAnsi" w:cstheme="minorHAnsi"/>
+        </w:rPr>
+        <w:t>variant</w:t>
+      </w:r>
+      <w:r>
+        <w:rPr>
+          <w:rFonts w:asciiTheme="minorHAnsi" w:hAnsiTheme="minorHAnsi" w:cstheme="minorHAnsi"/>
+        </w:rPr>
+        <w:t xml:space="preserve">, we have the AWS </w:t>
+      </w:r>
+      <w:r>
+        <w:rPr>
+          <w:rFonts w:asciiTheme="minorHAnsi" w:hAnsiTheme="minorHAnsi" w:cstheme="minorHAnsi"/>
+        </w:rPr>
+        <w:t>Greengrass</w:t>
+      </w:r>
+      <w:r>
+        <w:rPr>
+          <w:rFonts w:asciiTheme="minorHAnsi" w:hAnsiTheme="minorHAnsi" w:cstheme="minorHAnsi"/>
+        </w:rPr>
+        <w:t xml:space="preserve"> </w:t>
+      </w:r>
+      <w:r>
+        <w:rPr>
+          <w:rFonts w:asciiTheme="minorHAnsi" w:hAnsiTheme="minorHAnsi" w:cstheme="minorHAnsi"/>
+        </w:rPr>
         <w:t>SiteWise</w:t>
       </w:r>
-      <w:proofErr w:type="spellEnd"/>
-      <w:r>
-        <w:rPr>
-          <w:rFonts w:asciiTheme="minorHAnsi" w:hAnsiTheme="minorHAnsi" w:cstheme="minorHAnsi"/>
-          <w:b/>
-          <w:bCs/>
-        </w:rPr>
-        <w:t>:</w:t>
-      </w:r>
-    </w:p>
-    <w:p>
-      <w:pPr>
-        <w:rPr>
-          <w:rFonts w:asciiTheme="minorHAnsi" w:hAnsiTheme="minorHAnsi" w:cstheme="minorHAnsi"/>
-        </w:rPr>
-      </w:pPr>
-    </w:p>
-    <w:p>
-      <w:pPr>
-        <w:rPr>
-          <w:rFonts w:asciiTheme="minorHAnsi" w:hAnsiTheme="minorHAnsi" w:cstheme="minorHAnsi"/>
-        </w:rPr>
-      </w:pPr>
-      <w:r>
-        <w:rPr>
-          <w:rFonts w:asciiTheme="minorHAnsi" w:hAnsiTheme="minorHAnsi" w:cstheme="minorHAnsi"/>
-        </w:rPr>
-        <w:t xml:space="preserve">In this </w:t>
-      </w:r>
-      <w:r>
-        <w:rPr>
-          <w:rFonts w:asciiTheme="minorHAnsi" w:hAnsiTheme="minorHAnsi" w:cstheme="minorHAnsi"/>
-        </w:rPr>
-        <w:t>variant</w:t>
-      </w:r>
-      <w:r>
-        <w:rPr>
-          <w:rFonts w:asciiTheme="minorHAnsi" w:hAnsiTheme="minorHAnsi" w:cstheme="minorHAnsi"/>
-        </w:rPr>
-        <w:t xml:space="preserve">, we have the AWS </w:t>
-      </w:r>
-      <w:r>
-        <w:rPr>
-          <w:rFonts w:asciiTheme="minorHAnsi" w:hAnsiTheme="minorHAnsi" w:cstheme="minorHAnsi"/>
-        </w:rPr>
-        <w:t>Greengrass</w:t>
-      </w:r>
-      <w:r>
-        <w:rPr>
-          <w:rFonts w:asciiTheme="minorHAnsi" w:hAnsiTheme="minorHAnsi" w:cstheme="minorHAnsi"/>
-        </w:rPr>
-        <w:t xml:space="preserve"> </w:t>
-      </w:r>
-      <w:proofErr w:type="spellStart"/>
+      <w:r>
+        <w:rPr>
+          <w:rFonts w:asciiTheme="minorHAnsi" w:hAnsiTheme="minorHAnsi" w:cstheme="minorHAnsi"/>
+        </w:rPr>
+        <w:t xml:space="preserve"> Connector configure</w:t>
+      </w:r>
+      <w:r>
+        <w:rPr>
+          <w:rFonts w:asciiTheme="minorHAnsi" w:hAnsiTheme="minorHAnsi" w:cstheme="minorHAnsi"/>
+        </w:rPr>
+        <w:t>d</w:t>
+      </w:r>
+      <w:r>
+        <w:rPr>
+          <w:rFonts w:asciiTheme="minorHAnsi" w:hAnsiTheme="minorHAnsi" w:cstheme="minorHAnsi"/>
+        </w:rPr>
+        <w:t xml:space="preserve"> to connect to the Edge </w:t>
+      </w:r>
+      <w:r>
+        <w:rPr>
+          <w:rFonts w:asciiTheme="minorHAnsi" w:hAnsiTheme="minorHAnsi" w:cstheme="minorHAnsi"/>
+        </w:rPr>
+        <w:t xml:space="preserve">Software Application </w:t>
+      </w:r>
+      <w:r>
+        <w:rPr>
+          <w:rFonts w:asciiTheme="minorHAnsi" w:hAnsiTheme="minorHAnsi" w:cstheme="minorHAnsi"/>
+        </w:rPr>
+        <w:t xml:space="preserve">OPCUA Server. All telemetry data will flow directly into AWS IoT </w:t>
+      </w:r>
       <w:r>
         <w:rPr>
           <w:rFonts w:asciiTheme="minorHAnsi" w:hAnsiTheme="minorHAnsi" w:cstheme="minorHAnsi"/>
         </w:rPr>
         <w:t>SiteWise</w:t>
       </w:r>
-      <w:proofErr w:type="spellEnd"/>
-      <w:r>
-        <w:rPr>
-          <w:rFonts w:asciiTheme="minorHAnsi" w:hAnsiTheme="minorHAnsi" w:cstheme="minorHAnsi"/>
-        </w:rPr>
-        <w:t xml:space="preserve"> Connector configure</w:t>
-      </w:r>
-      <w:r>
-        <w:rPr>
-          <w:rFonts w:asciiTheme="minorHAnsi" w:hAnsiTheme="minorHAnsi" w:cstheme="minorHAnsi"/>
-        </w:rPr>
-        <w:t>d</w:t>
-      </w:r>
-      <w:r>
-        <w:rPr>
-          <w:rFonts w:asciiTheme="minorHAnsi" w:hAnsiTheme="minorHAnsi" w:cstheme="minorHAnsi"/>
-        </w:rPr>
-        <w:t xml:space="preserve"> to connect to the Edge </w:t>
-      </w:r>
-      <w:r>
-        <w:rPr>
-          <w:rFonts w:asciiTheme="minorHAnsi" w:hAnsiTheme="minorHAnsi" w:cstheme="minorHAnsi"/>
-        </w:rPr>
-        <w:t xml:space="preserve">Software Application </w:t>
-      </w:r>
-      <w:r>
-        <w:rPr>
-          <w:rFonts w:asciiTheme="minorHAnsi" w:hAnsiTheme="minorHAnsi" w:cstheme="minorHAnsi"/>
-        </w:rPr>
-        <w:t xml:space="preserve">OPCUA Server. All telemetry data will flow directly into AWS IoT </w:t>
-      </w:r>
-      <w:proofErr w:type="spellStart"/>
-      <w:r>
-        <w:rPr>
-          <w:rFonts w:asciiTheme="minorHAnsi" w:hAnsiTheme="minorHAnsi" w:cstheme="minorHAnsi"/>
-        </w:rPr>
-        <w:t>SiteWise</w:t>
-      </w:r>
-      <w:proofErr w:type="spellEnd"/>
       <w:r>
         <w:rPr>
           <w:rFonts w:asciiTheme="minorHAnsi" w:hAnsiTheme="minorHAnsi" w:cstheme="minorHAnsi"/>
@@ -3773,6 +3645,24 @@
     </w:p>
     <w:p>
       <w:pPr>
+        <w:pStyle w:val="ListParagraph"/>
+        <w:numPr>
+          <w:ilvl w:val="0"/>
+          <w:numId w:val="90"/>
+        </w:numPr>
+        <w:rPr>
+          <w:rFonts w:asciiTheme="minorHAnsi" w:hAnsiTheme="minorHAnsi" w:cstheme="minorHAnsi"/>
+        </w:rPr>
+      </w:pPr>
+      <w:r>
+        <w:rPr>
+          <w:rFonts w:asciiTheme="minorHAnsi" w:hAnsiTheme="minorHAnsi" w:cstheme="minorHAnsi"/>
+        </w:rPr>
+        <w:t>eu-central-1</w:t>
+      </w:r>
+    </w:p>
+    <w:p>
+      <w:pPr>
         <w:rPr>
           <w:rFonts w:asciiTheme="minorHAnsi" w:hAnsiTheme="minorHAnsi" w:cstheme="minorHAnsi"/>
         </w:rPr>
@@ -3902,35 +3792,7 @@
         <w:rPr>
           <w:rFonts w:asciiTheme="minorHAnsi" w:hAnsiTheme="minorHAnsi" w:cstheme="minorHAnsi"/>
         </w:rPr>
-        <w:t xml:space="preserve">Details the format of the 2 DynamoDB tables that the AMC uses to store the </w:t>
-      </w:r>
-      <w:proofErr w:type="spellStart"/>
-      <w:r>
-        <w:rPr>
-          <w:rFonts w:asciiTheme="minorHAnsi" w:hAnsiTheme="minorHAnsi" w:cstheme="minorHAnsi"/>
-        </w:rPr>
-        <w:t>SiteWise</w:t>
-      </w:r>
-      <w:proofErr w:type="spellEnd"/>
-      <w:r>
-        <w:rPr>
-          <w:rFonts w:asciiTheme="minorHAnsi" w:hAnsiTheme="minorHAnsi" w:cstheme="minorHAnsi"/>
-        </w:rPr>
-        <w:t xml:space="preserve"> asset model and asset information needed to provision resources in </w:t>
-      </w:r>
-      <w:proofErr w:type="spellStart"/>
-      <w:r>
-        <w:rPr>
-          <w:rFonts w:asciiTheme="minorHAnsi" w:hAnsiTheme="minorHAnsi" w:cstheme="minorHAnsi"/>
-        </w:rPr>
-        <w:t>SiteWise</w:t>
-      </w:r>
-      <w:proofErr w:type="spellEnd"/>
-      <w:r>
-        <w:rPr>
-          <w:rFonts w:asciiTheme="minorHAnsi" w:hAnsiTheme="minorHAnsi" w:cstheme="minorHAnsi"/>
-        </w:rPr>
-        <w:t>.</w:t>
+        <w:t>Details the format of the 2 DynamoDB tables that the AMC uses to store the SiteWise asset model and asset information needed to provision resources in SiteWise.</w:t>
       </w:r>
     </w:p>
     <w:p>
@@ -3966,21 +3828,7 @@
         <w:rPr>
           <w:rFonts w:asciiTheme="minorHAnsi" w:hAnsiTheme="minorHAnsi" w:cstheme="minorHAnsi"/>
         </w:rPr>
-        <w:t xml:space="preserve">These instructions show a user how to add an additional device to an Ignition Server project and how that new device will be provisioned in AWS IoT </w:t>
-      </w:r>
-      <w:proofErr w:type="spellStart"/>
-      <w:r>
-        <w:rPr>
-          <w:rFonts w:asciiTheme="minorHAnsi" w:hAnsiTheme="minorHAnsi" w:cstheme="minorHAnsi"/>
-        </w:rPr>
-        <w:t>SiteWise</w:t>
-      </w:r>
-      <w:proofErr w:type="spellEnd"/>
-      <w:r>
-        <w:rPr>
-          <w:rFonts w:asciiTheme="minorHAnsi" w:hAnsiTheme="minorHAnsi" w:cstheme="minorHAnsi"/>
-        </w:rPr>
-        <w:t xml:space="preserve"> via the AMC.</w:t>
+        <w:t>These instructions show a user how to add an additional device to an Ignition Server project and how that new device will be provisioned in AWS IoT SiteWise via the AMC.</w:t>
       </w:r>
     </w:p>
     <w:p>
@@ -4313,9 +4161,17 @@
         <w:rPr>
           <w:rFonts w:asciiTheme="minorHAnsi" w:hAnsiTheme="minorHAnsi" w:cstheme="minorHAnsi"/>
         </w:rPr>
-        <w:t>From drivers.[</w:t>
+        <w:t xml:space="preserve">From </w:t>
+      </w:r>
+      <w:proofErr w:type="gramStart"/>
+      <w:r>
+        <w:rPr>
+          <w:rFonts w:asciiTheme="minorHAnsi" w:hAnsiTheme="minorHAnsi" w:cstheme="minorHAnsi"/>
+        </w:rPr>
+        <w:t>drivers.[</w:t>
       </w:r>
       <w:proofErr w:type="spellStart"/>
+      <w:proofErr w:type="gramEnd"/>
       <w:r>
         <w:rPr>
           <w:rFonts w:asciiTheme="minorHAnsi" w:hAnsiTheme="minorHAnsi" w:cstheme="minorHAnsi"/>
@@ -6692,21 +6548,7 @@
         <w:rPr>
           <w:rFonts w:asciiTheme="minorHAnsi" w:hAnsiTheme="minorHAnsi" w:cstheme="minorHAnsi"/>
         </w:rPr>
-        <w:t xml:space="preserve">This triggers an MQTT message that defines your new hierarchy, with Line 4 and the Pump included. You should see your new models and assets in </w:t>
-      </w:r>
-      <w:proofErr w:type="spellStart"/>
-      <w:r>
-        <w:rPr>
-          <w:rFonts w:asciiTheme="minorHAnsi" w:hAnsiTheme="minorHAnsi" w:cstheme="minorHAnsi"/>
-        </w:rPr>
-        <w:t>SiteWise</w:t>
-      </w:r>
-      <w:proofErr w:type="spellEnd"/>
-      <w:r>
-        <w:rPr>
-          <w:rFonts w:asciiTheme="minorHAnsi" w:hAnsiTheme="minorHAnsi" w:cstheme="minorHAnsi"/>
-        </w:rPr>
-        <w:t>.</w:t>
+        <w:t>This triggers an MQTT message that defines your new hierarchy, with Line 4 and the Pump included. You should see your new models and assets in SiteWise.</w:t>
       </w:r>
     </w:p>
     <w:p>
@@ -7108,6 +6950,12 @@
           <w:rFonts w:asciiTheme="minorHAnsi" w:hAnsiTheme="minorHAnsi" w:cstheme="minorHAnsi"/>
         </w:rPr>
         <w:tab/>
+      </w:r>
+      <w:proofErr w:type="gramStart"/>
+      <w:r>
+        <w:rPr>
+          <w:rFonts w:asciiTheme="minorHAnsi" w:hAnsiTheme="minorHAnsi" w:cstheme="minorHAnsi"/>
+        </w:rPr>
         <w:t>.</w:t>
       </w:r>
       <w:proofErr w:type="spellStart"/>
@@ -7118,6 +6966,7 @@
         <w:t>gitignore</w:t>
       </w:r>
       <w:proofErr w:type="spellEnd"/>
+      <w:proofErr w:type="gramEnd"/>
     </w:p>
     <w:p>
       <w:pPr>
@@ -7131,6 +6980,12 @@
           <w:rFonts w:asciiTheme="minorHAnsi" w:hAnsiTheme="minorHAnsi" w:cstheme="minorHAnsi"/>
         </w:rPr>
         <w:tab/>
+      </w:r>
+      <w:proofErr w:type="gramStart"/>
+      <w:r>
+        <w:rPr>
+          <w:rFonts w:asciiTheme="minorHAnsi" w:hAnsiTheme="minorHAnsi" w:cstheme="minorHAnsi"/>
+        </w:rPr>
         <w:t>.</w:t>
       </w:r>
       <w:proofErr w:type="spellStart"/>
@@ -7141,6 +6996,7 @@
         <w:t>gitmodules</w:t>
       </w:r>
       <w:proofErr w:type="spellEnd"/>
+      <w:proofErr w:type="gramEnd"/>
     </w:p>
     <w:p>
       <w:pPr>
@@ -7154,6 +7010,12 @@
           <w:rFonts w:asciiTheme="minorHAnsi" w:hAnsiTheme="minorHAnsi" w:cstheme="minorHAnsi"/>
         </w:rPr>
         <w:tab/>
+      </w:r>
+      <w:proofErr w:type="gramStart"/>
+      <w:r>
+        <w:rPr>
+          <w:rFonts w:asciiTheme="minorHAnsi" w:hAnsiTheme="minorHAnsi" w:cstheme="minorHAnsi"/>
+        </w:rPr>
         <w:t>.</w:t>
       </w:r>
       <w:proofErr w:type="spellStart"/>
@@ -7164,6 +7026,7 @@
         <w:t>taskcat.yml</w:t>
       </w:r>
       <w:proofErr w:type="spellEnd"/>
+      <w:proofErr w:type="gramEnd"/>
     </w:p>
     <w:p>
       <w:pPr>

</xml_diff>